<commit_message>
added uninstall process to remove venv
</commit_message>
<xml_diff>
--- a/installation_mac.docx
+++ b/installation_mac.docx
@@ -1,6 +1,6 @@
 
 <file path=word/document.xml><?xml version="1.0" encoding="utf-8"?>
-<w:document xmlns:wpc="http://schemas.microsoft.com/office/word/2010/wordprocessingCanvas" xmlns:mo="http://schemas.microsoft.com/office/mac/office/2008/main" xmlns:mc="http://schemas.openxmlformats.org/markup-compatibility/2006" xmlns:mv="urn:schemas-microsoft-com:mac:vml" xmlns:o="urn:schemas-microsoft-com:office:office" xmlns:r="http://schemas.openxmlformats.org/officeDocument/2006/relationships" xmlns:m="http://schemas.openxmlformats.org/officeDocument/2006/math" xmlns:v="urn:schemas-microsoft-com:vml" xmlns:wp14="http://schemas.microsoft.com/office/word/2010/wordprocessingDrawing" xmlns:wp="http://schemas.openxmlformats.org/drawingml/2006/wordprocessingDrawing" xmlns:w10="urn:schemas-microsoft-com:office:word" xmlns:w="http://schemas.openxmlformats.org/wordprocessingml/2006/main" xmlns:w14="http://schemas.microsoft.com/office/word/2010/wordml" xmlns:w15="http://schemas.microsoft.com/office/word/2012/wordml" xmlns:wpg="http://schemas.microsoft.com/office/word/2010/wordprocessingGroup" xmlns:wpi="http://schemas.microsoft.com/office/word/2010/wordprocessingInk" xmlns:wne="http://schemas.microsoft.com/office/word/2006/wordml" xmlns:wps="http://schemas.microsoft.com/office/word/2010/wordprocessingShape" mc:Ignorable="w14 w15 wp14">
+<w:document xmlns:wpc="http://schemas.microsoft.com/office/word/2010/wordprocessingCanvas" xmlns:cx="http://schemas.microsoft.com/office/drawing/2014/chartex" xmlns:cx1="http://schemas.microsoft.com/office/drawing/2015/9/8/chartex" xmlns:cx2="http://schemas.microsoft.com/office/drawing/2015/10/21/chartex" xmlns:cx3="http://schemas.microsoft.com/office/drawing/2016/5/9/chartex" xmlns:cx4="http://schemas.microsoft.com/office/drawing/2016/5/10/chartex" xmlns:cx5="http://schemas.microsoft.com/office/drawing/2016/5/11/chartex" xmlns:cx6="http://schemas.microsoft.com/office/drawing/2016/5/12/chartex" xmlns:cx7="http://schemas.microsoft.com/office/drawing/2016/5/13/chartex" xmlns:cx8="http://schemas.microsoft.com/office/drawing/2016/5/14/chartex" xmlns:mc="http://schemas.openxmlformats.org/markup-compatibility/2006" xmlns:aink="http://schemas.microsoft.com/office/drawing/2016/ink" xmlns:am3d="http://schemas.microsoft.com/office/drawing/2017/model3d" xmlns:o="urn:schemas-microsoft-com:office:office" xmlns:r="http://schemas.openxmlformats.org/officeDocument/2006/relationships" xmlns:m="http://schemas.openxmlformats.org/officeDocument/2006/math" xmlns:v="urn:schemas-microsoft-com:vml" xmlns:wp14="http://schemas.microsoft.com/office/word/2010/wordprocessingDrawing" xmlns:wp="http://schemas.openxmlformats.org/drawingml/2006/wordprocessingDrawing" xmlns:w10="urn:schemas-microsoft-com:office:word" xmlns:w="http://schemas.openxmlformats.org/wordprocessingml/2006/main" xmlns:w14="http://schemas.microsoft.com/office/word/2010/wordml" xmlns:w15="http://schemas.microsoft.com/office/word/2012/wordml" xmlns:w16cid="http://schemas.microsoft.com/office/word/2016/wordml/cid" xmlns:w16se="http://schemas.microsoft.com/office/word/2015/wordml/symex" xmlns:wpg="http://schemas.microsoft.com/office/word/2010/wordprocessingGroup" xmlns:wpi="http://schemas.microsoft.com/office/word/2010/wordprocessingInk" xmlns:wne="http://schemas.microsoft.com/office/word/2006/wordml" xmlns:wps="http://schemas.microsoft.com/office/word/2010/wordprocessingShape" mc:Ignorable="w14 w15 w16se w16cid wp14">
   <w:body>
     <w:p>
       <w:pPr>
@@ -36,10 +36,26 @@
         </w:rPr>
       </w:pPr>
       <w:r>
-        <w:t xml:space="preserve">The PRT generation application is written in Python 2.7 and this must be installed in order to run the setup scripts which install and run the app (Python 3 will not work).  Python is </w:t>
-      </w:r>
-      <w:r>
-        <w:t>included with Mac but it is recommended to use the Anaconda Python manager.</w:t>
+        <w:t xml:space="preserve">The PRT generation application is written in Python 2.7 and this must be installed </w:t>
+      </w:r>
+      <w:proofErr w:type="gramStart"/>
+      <w:r>
+        <w:t>in order to</w:t>
+      </w:r>
+      <w:proofErr w:type="gramEnd"/>
+      <w:r>
+        <w:t xml:space="preserve"> run the setup scripts which install and run the app (Python 3 will not work).  Python is </w:t>
+      </w:r>
+      <w:r>
+        <w:t xml:space="preserve">included with </w:t>
+      </w:r>
+      <w:proofErr w:type="gramStart"/>
+      <w:r>
+        <w:t>Mac</w:t>
+      </w:r>
+      <w:proofErr w:type="gramEnd"/>
+      <w:r>
+        <w:t xml:space="preserve"> but it is recommended to use the Anaconda Python manager.</w:t>
       </w:r>
       <w:r>
         <w:t xml:space="preserve"> </w:t>
@@ -509,7 +525,15 @@
         </w:numPr>
       </w:pPr>
       <w:r>
-        <w:t xml:space="preserve">Within the folder you should see one folder (prtApp), and </w:t>
+        <w:t>Within the folder you should see one folder (</w:t>
+      </w:r>
+      <w:proofErr w:type="spellStart"/>
+      <w:r>
+        <w:t>prtApp</w:t>
+      </w:r>
+      <w:proofErr w:type="spellEnd"/>
+      <w:r>
+        <w:t xml:space="preserve">), and </w:t>
       </w:r>
       <w:r>
         <w:t>several</w:t>
@@ -527,7 +551,13 @@
         </w:numPr>
       </w:pPr>
       <w:r>
-        <w:t>Double click on setup.command to install the required components</w:t>
+        <w:t xml:space="preserve">Double click on </w:t>
+      </w:r>
+      <w:r>
+        <w:t xml:space="preserve">setup.py </w:t>
+      </w:r>
+      <w:r>
+        <w:t>to install the required components</w:t>
       </w:r>
     </w:p>
     <w:p>
@@ -558,13 +588,27 @@
         <w:t xml:space="preserve">now </w:t>
       </w:r>
       <w:r>
-        <w:t xml:space="preserve">all you have to do </w:t>
+        <w:t xml:space="preserve">all you </w:t>
+      </w:r>
+      <w:proofErr w:type="gramStart"/>
+      <w:r>
+        <w:t>have to</w:t>
+      </w:r>
+      <w:proofErr w:type="gramEnd"/>
+      <w:r>
+        <w:t xml:space="preserve"> do </w:t>
       </w:r>
       <w:r>
         <w:t xml:space="preserve">to run the program </w:t>
       </w:r>
       <w:r>
-        <w:t xml:space="preserve">is double click on “run.command” to start the application. </w:t>
+        <w:t>is double click on “</w:t>
+      </w:r>
+      <w:r>
+        <w:t>prtGen.py</w:t>
+      </w:r>
+      <w:r>
+        <w:t xml:space="preserve">” to start the application. </w:t>
       </w:r>
     </w:p>
     <w:p>
@@ -579,10 +623,19 @@
         <w:t>If you wish, you can make a</w:t>
       </w:r>
       <w:r>
-        <w:t xml:space="preserve"> shortcut by right clicking on “run.command” and clicking “Create Alias”. You may move this wherever you want and double-clicking it will also start the application.</w:t>
+        <w:t xml:space="preserve"> shortcut by right clic</w:t>
       </w:r>
       <w:bookmarkStart w:id="0" w:name="_GoBack"/>
       <w:bookmarkEnd w:id="0"/>
+      <w:r>
+        <w:t>king on “</w:t>
+      </w:r>
+      <w:r>
+        <w:t>prtGen.py</w:t>
+      </w:r>
+      <w:r>
+        <w:t>” and clicking “Create Alias”. You may move this wherever you want and double-clicking it will also start the application.</w:t>
+      </w:r>
     </w:p>
     <w:sectPr>
       <w:pgSz w:w="12240" w:h="15840"/>
@@ -595,8 +648,8 @@
 </file>
 
 <file path=word/numbering.xml><?xml version="1.0" encoding="utf-8"?>
-<w:numbering xmlns:wpc="http://schemas.microsoft.com/office/word/2010/wordprocessingCanvas" xmlns:mo="http://schemas.microsoft.com/office/mac/office/2008/main" xmlns:mc="http://schemas.openxmlformats.org/markup-compatibility/2006" xmlns:mv="urn:schemas-microsoft-com:mac:vml" xmlns:o="urn:schemas-microsoft-com:office:office" xmlns:r="http://schemas.openxmlformats.org/officeDocument/2006/relationships" xmlns:m="http://schemas.openxmlformats.org/officeDocument/2006/math" xmlns:v="urn:schemas-microsoft-com:vml" xmlns:wp14="http://schemas.microsoft.com/office/word/2010/wordprocessingDrawing" xmlns:wp="http://schemas.openxmlformats.org/drawingml/2006/wordprocessingDrawing" xmlns:w10="urn:schemas-microsoft-com:office:word" xmlns:w="http://schemas.openxmlformats.org/wordprocessingml/2006/main" xmlns:w14="http://schemas.microsoft.com/office/word/2010/wordml" xmlns:w15="http://schemas.microsoft.com/office/word/2012/wordml" xmlns:wpg="http://schemas.microsoft.com/office/word/2010/wordprocessingGroup" xmlns:wpi="http://schemas.microsoft.com/office/word/2010/wordprocessingInk" xmlns:wne="http://schemas.microsoft.com/office/word/2006/wordml" xmlns:wps="http://schemas.microsoft.com/office/word/2010/wordprocessingShape" mc:Ignorable="w14 w15 wp14">
-  <w:abstractNum w:abstractNumId="0">
+<w:numbering xmlns:wpc="http://schemas.microsoft.com/office/word/2010/wordprocessingCanvas" xmlns:cx="http://schemas.microsoft.com/office/drawing/2014/chartex" xmlns:cx1="http://schemas.microsoft.com/office/drawing/2015/9/8/chartex" xmlns:cx2="http://schemas.microsoft.com/office/drawing/2015/10/21/chartex" xmlns:cx3="http://schemas.microsoft.com/office/drawing/2016/5/9/chartex" xmlns:cx4="http://schemas.microsoft.com/office/drawing/2016/5/10/chartex" xmlns:cx5="http://schemas.microsoft.com/office/drawing/2016/5/11/chartex" xmlns:cx6="http://schemas.microsoft.com/office/drawing/2016/5/12/chartex" xmlns:cx7="http://schemas.microsoft.com/office/drawing/2016/5/13/chartex" xmlns:cx8="http://schemas.microsoft.com/office/drawing/2016/5/14/chartex" xmlns:mc="http://schemas.openxmlformats.org/markup-compatibility/2006" xmlns:aink="http://schemas.microsoft.com/office/drawing/2016/ink" xmlns:am3d="http://schemas.microsoft.com/office/drawing/2017/model3d" xmlns:o="urn:schemas-microsoft-com:office:office" xmlns:r="http://schemas.openxmlformats.org/officeDocument/2006/relationships" xmlns:m="http://schemas.openxmlformats.org/officeDocument/2006/math" xmlns:v="urn:schemas-microsoft-com:vml" xmlns:wp14="http://schemas.microsoft.com/office/word/2010/wordprocessingDrawing" xmlns:wp="http://schemas.openxmlformats.org/drawingml/2006/wordprocessingDrawing" xmlns:w10="urn:schemas-microsoft-com:office:word" xmlns:w="http://schemas.openxmlformats.org/wordprocessingml/2006/main" xmlns:w14="http://schemas.microsoft.com/office/word/2010/wordml" xmlns:w15="http://schemas.microsoft.com/office/word/2012/wordml" xmlns:w16cid="http://schemas.microsoft.com/office/word/2016/wordml/cid" xmlns:w16se="http://schemas.microsoft.com/office/word/2015/wordml/symex" xmlns:wpg="http://schemas.microsoft.com/office/word/2010/wordprocessingGroup" xmlns:wpi="http://schemas.microsoft.com/office/word/2010/wordprocessingInk" xmlns:wne="http://schemas.microsoft.com/office/word/2006/wordml" xmlns:wps="http://schemas.microsoft.com/office/word/2010/wordprocessingShape" mc:Ignorable="w14 w15 w16se w16cid wp14">
+  <w:abstractNum w:abstractNumId="0" w15:restartNumberingAfterBreak="0">
     <w:nsid w:val="1482775B"/>
     <w:multiLevelType w:val="multilevel"/>
     <w:tmpl w:val="439C2512"/>
@@ -691,7 +744,7 @@
       </w:pPr>
     </w:lvl>
   </w:abstractNum>
-  <w:abstractNum w:abstractNumId="1">
+  <w:abstractNum w:abstractNumId="1" w15:restartNumberingAfterBreak="0">
     <w:nsid w:val="203D7230"/>
     <w:multiLevelType w:val="hybridMultilevel"/>
     <w:tmpl w:val="F6502202"/>
@@ -777,7 +830,7 @@
       </w:pPr>
     </w:lvl>
   </w:abstractNum>
-  <w:abstractNum w:abstractNumId="2">
+  <w:abstractNum w:abstractNumId="2" w15:restartNumberingAfterBreak="0">
     <w:nsid w:val="2E7B573D"/>
     <w:multiLevelType w:val="hybridMultilevel"/>
     <w:tmpl w:val="59FCAB00"/>
@@ -866,7 +919,7 @@
       </w:pPr>
     </w:lvl>
   </w:abstractNum>
-  <w:abstractNum w:abstractNumId="3">
+  <w:abstractNum w:abstractNumId="3" w15:restartNumberingAfterBreak="0">
     <w:nsid w:val="59903D2C"/>
     <w:multiLevelType w:val="hybridMultilevel"/>
     <w:tmpl w:val="6D36427A"/>
@@ -998,7 +1051,7 @@
 </file>
 
 <file path=word/styles.xml><?xml version="1.0" encoding="utf-8"?>
-<w:styles xmlns:mc="http://schemas.openxmlformats.org/markup-compatibility/2006" xmlns:r="http://schemas.openxmlformats.org/officeDocument/2006/relationships" xmlns:w="http://schemas.openxmlformats.org/wordprocessingml/2006/main" xmlns:w14="http://schemas.microsoft.com/office/word/2010/wordml" xmlns:w15="http://schemas.microsoft.com/office/word/2012/wordml" mc:Ignorable="w14 w15">
+<w:styles xmlns:mc="http://schemas.openxmlformats.org/markup-compatibility/2006" xmlns:r="http://schemas.openxmlformats.org/officeDocument/2006/relationships" xmlns:w="http://schemas.openxmlformats.org/wordprocessingml/2006/main" xmlns:w14="http://schemas.microsoft.com/office/word/2010/wordml" xmlns:w15="http://schemas.microsoft.com/office/word/2012/wordml" xmlns:w16cid="http://schemas.microsoft.com/office/word/2016/wordml/cid" xmlns:w16se="http://schemas.microsoft.com/office/word/2015/wordml/symex" mc:Ignorable="w14 w15 w16se w16cid">
   <w:docDefaults>
     <w:rPrDefault>
       <w:rPr>
@@ -1014,7 +1067,7 @@
       </w:pPr>
     </w:pPrDefault>
   </w:docDefaults>
-  <w:latentStyles w:defLockedState="0" w:defUIPriority="99" w:defSemiHidden="0" w:defUnhideWhenUsed="0" w:defQFormat="0" w:count="382">
+  <w:latentStyles w:defLockedState="0" w:defUIPriority="99" w:defSemiHidden="0" w:defUnhideWhenUsed="0" w:defQFormat="0" w:count="375">
     <w:lsdException w:name="Normal" w:uiPriority="0" w:qFormat="1"/>
     <w:lsdException w:name="heading 1" w:uiPriority="9" w:qFormat="1"/>
     <w:lsdException w:name="heading 2" w:semiHidden="1" w:uiPriority="9" w:unhideWhenUsed="1" w:qFormat="1"/>
@@ -2073,8 +2126,8 @@
       <w:u w:val="single"/>
     </w:rPr>
   </w:style>
-  <w:style w:type="character" w:customStyle="1" w:styleId="UnresolvedMention">
-    <w:name w:val="Unresolved Mention"/>
+  <w:style w:type="character" w:customStyle="1" w:styleId="UnresolvedMention1">
+    <w:name w:val="Unresolved Mention1"/>
     <w:basedOn w:val="DefaultParagraphFont"/>
     <w:uiPriority w:val="99"/>
     <w:semiHidden/>

</xml_diff>